<commit_message>
2019/7/16 12:17 CST 内存映射
</commit_message>
<xml_diff>
--- a/内存映射文件完全攻略（原理和性能）.docx
+++ b/内存映射文件完全攻略（原理和性能）.docx
@@ -6,6 +6,9 @@
       <w:pPr>
         <w:pStyle w:val="1"/>
         <w:jc w:val="center"/>
+        <w:rPr>
+          <w:rFonts w:hint="eastAsia"/>
+        </w:rPr>
       </w:pPr>
       <w:r>
         <w:t>内存映射文件完全攻略</w:t>
@@ -13,9 +16,90 @@
     </w:p>
     <w:p>
       <w:pPr>
+        <w:ind w:firstLineChars="200" w:firstLine="480"/>
+        <w:rPr>
+          <w:rFonts w:asciiTheme="minorEastAsia" w:eastAsiaTheme="minorEastAsia" w:hAnsiTheme="minorEastAsia"/>
+          <w:sz w:val="24"/>
+          <w:szCs w:val="24"/>
+        </w:rPr>
+      </w:pPr>
+      <w:r>
+        <w:rPr>
+          <w:rFonts w:ascii="新宋体" w:eastAsia="新宋体" w:hAnsi="新宋体"/>
+          <w:sz w:val="24"/>
+          <w:szCs w:val="24"/>
+        </w:rPr>
+        <w:t>内存映射文件，是由一个文件到一块内存的映射。Win32提供了允许应用程序把文件映射到一个进程的函数 (CreateFileMapping)</w:t>
+      </w:r>
+      <w:r>
+        <w:rPr>
+          <w:rFonts w:ascii="新宋体" w:eastAsia="新宋体" w:hAnsi="新宋体" w:hint="eastAsia"/>
+          <w:sz w:val="24"/>
+          <w:szCs w:val="24"/>
+        </w:rPr>
+        <w:t>；Linux可以使用(mmap)实现。</w:t>
+      </w:r>
+      <w:r>
+        <w:rPr>
+          <w:rFonts w:ascii="新宋体" w:eastAsia="新宋体" w:hAnsi="新宋体"/>
+          <w:sz w:val="24"/>
+          <w:szCs w:val="24"/>
+        </w:rPr>
+        <w:t>内存映射文件与</w:t>
+      </w:r>
+      <w:hyperlink r:id="rId5" w:tgtFrame="_blank" w:history="1">
+        <w:r>
+          <w:rPr>
+            <w:rStyle w:val="a4"/>
+            <w:rFonts w:ascii="新宋体" w:eastAsia="新宋体" w:hAnsi="新宋体"/>
+            <w:sz w:val="24"/>
+            <w:szCs w:val="24"/>
+          </w:rPr>
+          <w:t>虚拟内存</w:t>
+        </w:r>
+      </w:hyperlink>
+      <w:r>
+        <w:rPr>
+          <w:rFonts w:ascii="新宋体" w:eastAsia="新宋体" w:hAnsi="新宋体"/>
+          <w:sz w:val="24"/>
+          <w:szCs w:val="24"/>
+        </w:rPr>
+        <w:t>有些类似，通过内存映射文件可以保留一个</w:t>
+      </w:r>
+      <w:hyperlink r:id="rId6" w:tgtFrame="_blank" w:history="1">
+        <w:r>
+          <w:rPr>
+            <w:rStyle w:val="a4"/>
+            <w:rFonts w:ascii="新宋体" w:eastAsia="新宋体" w:hAnsi="新宋体"/>
+            <w:sz w:val="24"/>
+            <w:szCs w:val="24"/>
+          </w:rPr>
+          <w:t>地址空间</w:t>
+        </w:r>
+      </w:hyperlink>
+      <w:r>
+        <w:rPr>
+          <w:rFonts w:ascii="新宋体" w:eastAsia="新宋体" w:hAnsi="新宋体"/>
+          <w:sz w:val="24"/>
+          <w:szCs w:val="24"/>
+        </w:rPr>
+        <w:t>的区域，同时将物理存储器提交给此区域，内存文件映射的物理存储器来自一个已经存在于磁盘上的文件，而且在对该文件进行操作之前必须首先对文件进行映射。使用内存映射文件处理存储于磁盘上的文件时，将不必再对文件执行I/O操作，使得内存映射文件在处理大数据量的文件时能起到相当重要的作用</w:t>
+      </w:r>
+      <w:r>
+        <w:rPr>
+          <w:rFonts w:asciiTheme="minorEastAsia" w:eastAsiaTheme="minorEastAsia" w:hAnsiTheme="minorEastAsia"/>
+          <w:sz w:val="24"/>
+          <w:szCs w:val="24"/>
+        </w:rPr>
+        <w:t>。</w:t>
+      </w:r>
+    </w:p>
+    <w:p>
+      <w:pPr>
         <w:adjustRightInd/>
         <w:snapToGrid/>
         <w:spacing w:after="0"/>
+        <w:ind w:firstLineChars="200" w:firstLine="480"/>
         <w:rPr>
           <w:rFonts w:ascii="宋体" w:eastAsia="宋体" w:hAnsi="宋体" w:cs="宋体"/>
           <w:sz w:val="24"/>
@@ -78,6 +162,7 @@
         <w:adjustRightInd/>
         <w:snapToGrid/>
         <w:spacing w:after="0"/>
+        <w:ind w:firstLineChars="200" w:firstLine="480"/>
         <w:rPr>
           <w:rFonts w:ascii="宋体" w:eastAsia="宋体" w:hAnsi="宋体" w:cs="宋体"/>
           <w:sz w:val="24"/>
@@ -159,7 +244,16 @@
           <w:szCs w:val="24"/>
         </w:rPr>
         <w:br/>
-        <w:t>以 Solaris 为例，如果一个文件指定为内存映射（采用系统调用 mmaP()），那么 Solaris 会将该文件映射到进程地址空间。如果一个文件通过普通系统调用，如 open()、read() 和 write() 来打开和访问，那么 Solaris 仍然采用内存映射文件。然而，这个文件是映射到内核地址空间，无论文件如何打开，Solaris 都将所有文件 I/O 视为内存映射的，以允许文件访问在高效的内存子系统中进行。</w:t>
+        <w:t>以 Solaris 为例，如果一个文件指定为内存映射（采用系统调用 mmaP()），那么 Solaris 会将该文件映射到进程地址空间。如果一个文件通过普通系统调用，如 open()、read() 和 write() 来打开和访问，那么 Solaris 仍然采用</w:t>
+      </w:r>
+      <w:r>
+        <w:rPr>
+          <w:rFonts w:ascii="宋体" w:eastAsia="宋体" w:hAnsi="宋体" w:cs="宋体"/>
+          <w:sz w:val="24"/>
+          <w:szCs w:val="24"/>
+        </w:rPr>
+        <w:lastRenderedPageBreak/>
+        <w:t>内存映射文件。然而，这个文件是映射到内核地址空间，无论文件如何打开，Solaris 都将所有文件 I/O 视为内存映射的，以允许文件访问在高效的内存子系统中进行。</w:t>
       </w:r>
       <w:r>
         <w:rPr>
@@ -193,16 +287,7 @@
           <w:szCs w:val="24"/>
         </w:rPr>
         <w:br/>
-        <w:t>根据虚拟内存的相关知识，可以清楚地看到内存映射部分的共享是如何实现的：</w:t>
-      </w:r>
-      <w:r>
-        <w:rPr>
-          <w:rFonts w:ascii="宋体" w:eastAsia="宋体" w:hAnsi="宋体" w:cs="宋体"/>
-          <w:sz w:val="24"/>
-          <w:szCs w:val="24"/>
-        </w:rPr>
-        <w:lastRenderedPageBreak/>
-        <w:t xml:space="preserve">每个共享进程的虚拟内存映射指向物理内存的同一页面，而该页面有磁盘块的复制，这种内存共享如图 1 所示。 </w:t>
+        <w:t xml:space="preserve">根据虚拟内存的相关知识，可以清楚地看到内存映射部分的共享是如何实现的：每个共享进程的虚拟内存映射指向物理内存的同一页面，而该页面有磁盘块的复制，这种内存共享如图 1 所示。 </w:t>
       </w:r>
     </w:p>
     <w:p>
@@ -250,7 +335,7 @@
                     </pic:cNvPicPr>
                   </pic:nvPicPr>
                   <pic:blipFill>
-                    <a:blip r:embed="rId5" cstate="print"/>
+                    <a:blip r:embed="rId7" cstate="print"/>
                     <a:srcRect/>
                     <a:stretch>
                       <a:fillRect/>
@@ -344,6 +429,7 @@
           <w:sz w:val="24"/>
           <w:szCs w:val="24"/>
         </w:rPr>
+        <w:lastRenderedPageBreak/>
         <w:br/>
       </w:r>
       <w:r>
@@ -371,7 +457,7 @@
                     </pic:cNvPicPr>
                   </pic:nvPicPr>
                   <pic:blipFill>
-                    <a:blip r:embed="rId6" cstate="print"/>
+                    <a:blip r:embed="rId8" cstate="print"/>
                     <a:srcRect/>
                     <a:stretch>
                       <a:fillRect/>
@@ -426,7 +512,6 @@
           <w:sz w:val="24"/>
           <w:szCs w:val="24"/>
         </w:rPr>
-        <w:lastRenderedPageBreak/>
         <w:br/>
         <w:t>首先创建 POSIX 共享内存对象，然后每个通信进程内存对象映射到其地址空间。在接下来的部分，将说明 Windows API 如何支持通过内存映射文件的内存共享。</w:t>
       </w:r>
@@ -911,6 +996,7 @@
           <w:sz w:val="24"/>
           <w:szCs w:val="24"/>
         </w:rPr>
+        <w:lastRenderedPageBreak/>
         <w:t xml:space="preserve">    0, /* no sharing of the file */</w:t>
       </w:r>
     </w:p>
@@ -1384,7 +1470,6 @@
           <w:sz w:val="24"/>
           <w:szCs w:val="24"/>
         </w:rPr>
-        <w:lastRenderedPageBreak/>
         <w:t xml:space="preserve">    lpMapAddress = MapViewOfFile(hMapFile, /* mapped object handle */</w:t>
       </w:r>
     </w:p>
@@ -1995,6 +2080,7 @@
           <w:sz w:val="24"/>
           <w:szCs w:val="24"/>
         </w:rPr>
+        <w:lastRenderedPageBreak/>
         <w:t>#include &lt;stdio.h&gt;</w:t>
       </w:r>
     </w:p>
@@ -2382,7 +2468,6 @@
           <w:sz w:val="24"/>
           <w:szCs w:val="24"/>
         </w:rPr>
-        <w:lastRenderedPageBreak/>
         <w:t xml:space="preserve">    FILE_MAP_ALL_ACCESS, /* read/write access */</w:t>
       </w:r>
     </w:p>
@@ -3533,6 +3618,18 @@
       <w:szCs w:val="44"/>
     </w:rPr>
   </w:style>
+  <w:style w:type="character" w:styleId="a4">
+    <w:name w:val="Hyperlink"/>
+    <w:basedOn w:val="a0"/>
+    <w:uiPriority w:val="99"/>
+    <w:semiHidden/>
+    <w:unhideWhenUsed/>
+    <w:rsid w:val="00BB5E6D"/>
+    <w:rPr>
+      <w:color w:val="0000FF"/>
+      <w:u w:val="single"/>
+    </w:rPr>
+  </w:style>
 </w:styles>
 </file>
 

</xml_diff>